<commit_message>
Se termina el diagrama de estados.
</commit_message>
<xml_diff>
--- a/Conceptos Avanzados Ingenieria Software/TSP/Ciclo I/SRS/EF-8 Producir un nuevo archivo de recursos.docx
+++ b/Conceptos Avanzados Ingenieria Software/TSP/Ciclo I/SRS/EF-8 Producir un nuevo archivo de recursos.docx
@@ -30,6 +30,7 @@
                 <w:szCs w:val="20"/>
               </w:rPr>
             </w:pPr>
+            <w:proofErr w:type="spellStart"/>
             <w:r>
               <w:rPr>
                 <w:b/>
@@ -38,6 +39,7 @@
               </w:rPr>
               <w:t>Student</w:t>
             </w:r>
+            <w:proofErr w:type="spellEnd"/>
           </w:p>
         </w:tc>
         <w:tc>
@@ -54,13 +56,31 @@
                 <w:szCs w:val="20"/>
               </w:rPr>
             </w:pPr>
-            <w:r>
-              <w:rPr>
-                <w:sz w:val="20"/>
-                <w:szCs w:val="20"/>
-              </w:rPr>
-              <w:t>Gaudi Solutions</w:t>
-            </w:r>
+            <w:proofErr w:type="spellStart"/>
+            <w:r>
+              <w:rPr>
+                <w:sz w:val="20"/>
+                <w:szCs w:val="20"/>
+              </w:rPr>
+              <w:t>Gaudi</w:t>
+            </w:r>
+            <w:proofErr w:type="spellEnd"/>
+            <w:r>
+              <w:rPr>
+                <w:sz w:val="20"/>
+                <w:szCs w:val="20"/>
+              </w:rPr>
+              <w:t xml:space="preserve"> </w:t>
+            </w:r>
+            <w:proofErr w:type="spellStart"/>
+            <w:r>
+              <w:rPr>
+                <w:sz w:val="20"/>
+                <w:szCs w:val="20"/>
+              </w:rPr>
+              <w:t>Solutions</w:t>
+            </w:r>
+            <w:proofErr w:type="spellEnd"/>
           </w:p>
         </w:tc>
         <w:tc>
@@ -125,6 +145,7 @@
                 <w:szCs w:val="20"/>
               </w:rPr>
             </w:pPr>
+            <w:proofErr w:type="spellStart"/>
             <w:r>
               <w:rPr>
                 <w:b/>
@@ -133,6 +154,7 @@
               </w:rPr>
               <w:t>Program</w:t>
             </w:r>
+            <w:proofErr w:type="spellEnd"/>
           </w:p>
         </w:tc>
         <w:tc>
@@ -150,13 +172,31 @@
                 <w:szCs w:val="20"/>
               </w:rPr>
             </w:pPr>
-            <w:r>
-              <w:rPr>
-                <w:sz w:val="20"/>
-                <w:szCs w:val="20"/>
-              </w:rPr>
-              <w:t>Change Counter</w:t>
-            </w:r>
+            <w:proofErr w:type="spellStart"/>
+            <w:r>
+              <w:rPr>
+                <w:sz w:val="20"/>
+                <w:szCs w:val="20"/>
+              </w:rPr>
+              <w:t>Change</w:t>
+            </w:r>
+            <w:proofErr w:type="spellEnd"/>
+            <w:r>
+              <w:rPr>
+                <w:sz w:val="20"/>
+                <w:szCs w:val="20"/>
+              </w:rPr>
+              <w:t xml:space="preserve"> </w:t>
+            </w:r>
+            <w:proofErr w:type="spellStart"/>
+            <w:r>
+              <w:rPr>
+                <w:sz w:val="20"/>
+                <w:szCs w:val="20"/>
+              </w:rPr>
+              <w:t>Counter</w:t>
+            </w:r>
+            <w:proofErr w:type="spellEnd"/>
           </w:p>
         </w:tc>
         <w:tc>
@@ -171,13 +211,23 @@
                 <w:szCs w:val="20"/>
               </w:rPr>
             </w:pPr>
+            <w:proofErr w:type="spellStart"/>
             <w:r>
               <w:rPr>
                 <w:b/>
                 <w:sz w:val="20"/>
                 <w:szCs w:val="20"/>
               </w:rPr>
-              <w:t>Program #</w:t>
+              <w:t>Program</w:t>
+            </w:r>
+            <w:proofErr w:type="spellEnd"/>
+            <w:r>
+              <w:rPr>
+                <w:b/>
+                <w:sz w:val="20"/>
+                <w:szCs w:val="20"/>
+              </w:rPr>
+              <w:t xml:space="preserve"> #</w:t>
             </w:r>
           </w:p>
         </w:tc>
@@ -268,6 +318,7 @@
                 <w:szCs w:val="20"/>
               </w:rPr>
             </w:pPr>
+            <w:proofErr w:type="spellStart"/>
             <w:r>
               <w:rPr>
                 <w:b/>
@@ -276,6 +327,7 @@
               </w:rPr>
               <w:t>Language</w:t>
             </w:r>
+            <w:proofErr w:type="spellEnd"/>
           </w:p>
         </w:tc>
         <w:tc>
@@ -346,14 +398,34 @@
                 <w:szCs w:val="20"/>
               </w:rPr>
             </w:pPr>
+            <w:proofErr w:type="spellStart"/>
             <w:r>
               <w:rPr>
                 <w:b/>
                 <w:sz w:val="20"/>
                 <w:szCs w:val="20"/>
               </w:rPr>
-              <w:t>Scenario Number</w:t>
-            </w:r>
+              <w:t>Scenario</w:t>
+            </w:r>
+            <w:proofErr w:type="spellEnd"/>
+            <w:r>
+              <w:rPr>
+                <w:b/>
+                <w:sz w:val="20"/>
+                <w:szCs w:val="20"/>
+              </w:rPr>
+              <w:t xml:space="preserve"> </w:t>
+            </w:r>
+            <w:proofErr w:type="spellStart"/>
+            <w:r>
+              <w:rPr>
+                <w:b/>
+                <w:sz w:val="20"/>
+                <w:szCs w:val="20"/>
+              </w:rPr>
+              <w:t>Number</w:t>
+            </w:r>
+            <w:proofErr w:type="spellEnd"/>
           </w:p>
         </w:tc>
         <w:tc>
@@ -401,14 +473,34 @@
                 <w:szCs w:val="20"/>
               </w:rPr>
             </w:pPr>
+            <w:proofErr w:type="spellStart"/>
             <w:r>
               <w:rPr>
                 <w:b/>
                 <w:sz w:val="20"/>
                 <w:szCs w:val="20"/>
               </w:rPr>
-              <w:t>User Objective</w:t>
-            </w:r>
+              <w:t>User</w:t>
+            </w:r>
+            <w:proofErr w:type="spellEnd"/>
+            <w:r>
+              <w:rPr>
+                <w:b/>
+                <w:sz w:val="20"/>
+                <w:szCs w:val="20"/>
+              </w:rPr>
+              <w:t xml:space="preserve"> </w:t>
+            </w:r>
+            <w:proofErr w:type="spellStart"/>
+            <w:r>
+              <w:rPr>
+                <w:b/>
+                <w:sz w:val="20"/>
+                <w:szCs w:val="20"/>
+              </w:rPr>
+              <w:t>Objective</w:t>
+            </w:r>
+            <w:proofErr w:type="spellEnd"/>
           </w:p>
         </w:tc>
         <w:tc>
@@ -464,14 +556,34 @@
                 <w:szCs w:val="20"/>
               </w:rPr>
             </w:pPr>
+            <w:proofErr w:type="spellStart"/>
             <w:r>
               <w:rPr>
                 <w:b/>
                 <w:sz w:val="20"/>
                 <w:szCs w:val="20"/>
               </w:rPr>
-              <w:t>Scenario Objective</w:t>
-            </w:r>
+              <w:t>Scenario</w:t>
+            </w:r>
+            <w:proofErr w:type="spellEnd"/>
+            <w:r>
+              <w:rPr>
+                <w:b/>
+                <w:sz w:val="20"/>
+                <w:szCs w:val="20"/>
+              </w:rPr>
+              <w:t xml:space="preserve"> </w:t>
+            </w:r>
+            <w:proofErr w:type="spellStart"/>
+            <w:r>
+              <w:rPr>
+                <w:b/>
+                <w:sz w:val="20"/>
+                <w:szCs w:val="20"/>
+              </w:rPr>
+              <w:t>Objective</w:t>
+            </w:r>
+            <w:proofErr w:type="spellEnd"/>
           </w:p>
         </w:tc>
         <w:tc>
@@ -538,6 +650,7 @@
                 <w:szCs w:val="20"/>
               </w:rPr>
             </w:pPr>
+            <w:proofErr w:type="spellStart"/>
             <w:r>
               <w:rPr>
                 <w:b/>
@@ -546,6 +659,7 @@
               </w:rPr>
               <w:t>Precondition</w:t>
             </w:r>
+            <w:proofErr w:type="spellEnd"/>
           </w:p>
         </w:tc>
         <w:tc>
@@ -604,8 +718,18 @@
                 <w:sz w:val="20"/>
                 <w:szCs w:val="20"/>
               </w:rPr>
-              <w:t>Post condition</w:t>
-            </w:r>
+              <w:t xml:space="preserve">Post </w:t>
+            </w:r>
+            <w:proofErr w:type="spellStart"/>
+            <w:r>
+              <w:rPr>
+                <w:b/>
+                <w:sz w:val="20"/>
+                <w:szCs w:val="20"/>
+              </w:rPr>
+              <w:t>condition</w:t>
+            </w:r>
+            <w:proofErr w:type="spellEnd"/>
           </w:p>
         </w:tc>
         <w:tc>
@@ -724,6 +848,7 @@
                 <w:szCs w:val="20"/>
               </w:rPr>
             </w:pPr>
+            <w:proofErr w:type="spellStart"/>
             <w:r>
               <w:rPr>
                 <w:b/>
@@ -732,6 +857,7 @@
               </w:rPr>
               <w:t>Source</w:t>
             </w:r>
+            <w:proofErr w:type="spellEnd"/>
           </w:p>
         </w:tc>
         <w:tc>
@@ -753,6 +879,7 @@
                 <w:szCs w:val="20"/>
               </w:rPr>
             </w:pPr>
+            <w:proofErr w:type="spellStart"/>
             <w:r>
               <w:rPr>
                 <w:b/>
@@ -761,6 +888,7 @@
               </w:rPr>
               <w:t>Step</w:t>
             </w:r>
+            <w:proofErr w:type="spellEnd"/>
           </w:p>
         </w:tc>
         <w:tc>
@@ -782,6 +910,7 @@
                 <w:szCs w:val="20"/>
               </w:rPr>
             </w:pPr>
+            <w:proofErr w:type="spellStart"/>
             <w:r>
               <w:rPr>
                 <w:b/>
@@ -790,6 +919,7 @@
               </w:rPr>
               <w:t>Action</w:t>
             </w:r>
+            <w:proofErr w:type="spellEnd"/>
           </w:p>
         </w:tc>
         <w:tc>
@@ -810,6 +940,7 @@
                 <w:szCs w:val="20"/>
               </w:rPr>
             </w:pPr>
+            <w:proofErr w:type="spellStart"/>
             <w:r>
               <w:rPr>
                 <w:b/>
@@ -818,6 +949,7 @@
               </w:rPr>
               <w:t>Comments</w:t>
             </w:r>
+            <w:proofErr w:type="spellEnd"/>
           </w:p>
         </w:tc>
       </w:tr>
@@ -1974,7 +2106,23 @@
                 <w:sz w:val="20"/>
                 <w:szCs w:val="20"/>
               </w:rPr>
-              <w:t>El sistema cuenta la cantidad de locs agregados por cada archivo</w:t>
+              <w:t xml:space="preserve">El sistema cuenta la cantidad de </w:t>
+            </w:r>
+            <w:proofErr w:type="spellStart"/>
+            <w:r>
+              <w:rPr>
+                <w:sz w:val="20"/>
+                <w:szCs w:val="20"/>
+              </w:rPr>
+              <w:t>locs</w:t>
+            </w:r>
+            <w:proofErr w:type="spellEnd"/>
+            <w:r>
+              <w:rPr>
+                <w:sz w:val="20"/>
+                <w:szCs w:val="20"/>
+              </w:rPr>
+              <w:t xml:space="preserve"> agregados por cada archivo</w:t>
             </w:r>
           </w:p>
         </w:tc>
@@ -2085,7 +2233,23 @@
                 <w:sz w:val="20"/>
                 <w:szCs w:val="20"/>
               </w:rPr>
-              <w:t>El sistema cuenta la cantidad de locs borrados por cada archivo</w:t>
+              <w:t xml:space="preserve">El sistema cuenta la cantidad de </w:t>
+            </w:r>
+            <w:proofErr w:type="spellStart"/>
+            <w:r>
+              <w:rPr>
+                <w:sz w:val="20"/>
+                <w:szCs w:val="20"/>
+              </w:rPr>
+              <w:t>locs</w:t>
+            </w:r>
+            <w:proofErr w:type="spellEnd"/>
+            <w:r>
+              <w:rPr>
+                <w:sz w:val="20"/>
+                <w:szCs w:val="20"/>
+              </w:rPr>
+              <w:t xml:space="preserve"> borrados por cada archivo</w:t>
             </w:r>
           </w:p>
         </w:tc>
@@ -2196,8 +2360,33 @@
                 <w:sz w:val="20"/>
                 <w:szCs w:val="20"/>
               </w:rPr>
-              <w:t>El sistema cuenta la cantidad de locs del achivo</w:t>
-            </w:r>
+              <w:t xml:space="preserve">El sistema cuenta la cantidad de </w:t>
+            </w:r>
+            <w:proofErr w:type="spellStart"/>
+            <w:r>
+              <w:rPr>
+                <w:sz w:val="20"/>
+                <w:szCs w:val="20"/>
+              </w:rPr>
+              <w:t>locs</w:t>
+            </w:r>
+            <w:proofErr w:type="spellEnd"/>
+            <w:r>
+              <w:rPr>
+                <w:sz w:val="20"/>
+                <w:szCs w:val="20"/>
+              </w:rPr>
+              <w:t xml:space="preserve"> del </w:t>
+            </w:r>
+            <w:proofErr w:type="spellStart"/>
+            <w:r>
+              <w:rPr>
+                <w:sz w:val="20"/>
+                <w:szCs w:val="20"/>
+              </w:rPr>
+              <w:t>achivo</w:t>
+            </w:r>
+            <w:proofErr w:type="spellEnd"/>
           </w:p>
         </w:tc>
         <w:tc>
@@ -2316,14 +2505,28 @@
               </w:rPr>
               <w:t xml:space="preserve">almacena </w:t>
             </w:r>
-            <w:bookmarkStart w:id="0" w:name="_GoBack"/>
-            <w:bookmarkEnd w:id="0"/>
-            <w:r>
-              <w:rPr>
-                <w:sz w:val="20"/>
-                <w:szCs w:val="20"/>
-              </w:rPr>
-              <w:t xml:space="preserve"> la cantidad de locs agregados, borrados y totales del programa.</w:t>
+            <w:r>
+              <w:rPr>
+                <w:sz w:val="20"/>
+                <w:szCs w:val="20"/>
+              </w:rPr>
+              <w:t xml:space="preserve"> la cantidad de </w:t>
+            </w:r>
+            <w:proofErr w:type="spellStart"/>
+            <w:r>
+              <w:rPr>
+                <w:sz w:val="20"/>
+                <w:szCs w:val="20"/>
+              </w:rPr>
+              <w:t>locs</w:t>
+            </w:r>
+            <w:proofErr w:type="spellEnd"/>
+            <w:r>
+              <w:rPr>
+                <w:sz w:val="20"/>
+                <w:szCs w:val="20"/>
+              </w:rPr>
+              <w:t xml:space="preserve"> agregados, borrados y totales del programa.</w:t>
             </w:r>
           </w:p>
         </w:tc>
@@ -2674,7 +2877,23 @@
                 <w:sz w:val="20"/>
                 <w:szCs w:val="20"/>
               </w:rPr>
-              <w:t>El sistema agrega etiqueta de la línea borrada con el núme ro de cambio generado por el sistema</w:t>
+              <w:t xml:space="preserve">El sistema agrega etiqueta de la línea borrada con el </w:t>
+            </w:r>
+            <w:proofErr w:type="spellStart"/>
+            <w:r>
+              <w:rPr>
+                <w:sz w:val="20"/>
+                <w:szCs w:val="20"/>
+              </w:rPr>
+              <w:t>núme</w:t>
+            </w:r>
+            <w:proofErr w:type="spellEnd"/>
+            <w:r>
+              <w:rPr>
+                <w:sz w:val="20"/>
+                <w:szCs w:val="20"/>
+              </w:rPr>
+              <w:t xml:space="preserve"> ro de cambio generado por el sistema</w:t>
             </w:r>
           </w:p>
         </w:tc>
@@ -2794,7 +3013,23 @@
                 <w:sz w:val="20"/>
                 <w:szCs w:val="20"/>
               </w:rPr>
-              <w:t xml:space="preserve">el numero del cambio </w:t>
+              <w:t xml:space="preserve">el </w:t>
+            </w:r>
+            <w:proofErr w:type="spellStart"/>
+            <w:r>
+              <w:rPr>
+                <w:sz w:val="20"/>
+                <w:szCs w:val="20"/>
+              </w:rPr>
+              <w:t>numero</w:t>
+            </w:r>
+            <w:proofErr w:type="spellEnd"/>
+            <w:r>
+              <w:rPr>
+                <w:sz w:val="20"/>
+                <w:szCs w:val="20"/>
+              </w:rPr>
+              <w:t xml:space="preserve"> del cambio </w:t>
             </w:r>
             <w:r>
               <w:rPr>
@@ -3135,19 +3370,44 @@
               </w:rPr>
               <w:t xml:space="preserve">El sistema adiciona </w:t>
             </w:r>
-            <w:r>
-              <w:rPr>
-                <w:sz w:val="20"/>
-                <w:szCs w:val="20"/>
-              </w:rPr>
-              <w:t>el porqué se</w:t>
-            </w:r>
-            <w:r>
-              <w:rPr>
-                <w:sz w:val="20"/>
-                <w:szCs w:val="20"/>
-              </w:rPr>
-              <w:t xml:space="preserve"> realizo el cambio en el comentario de la cabecera del programa</w:t>
+            <w:proofErr w:type="spellStart"/>
+            <w:r>
+              <w:rPr>
+                <w:sz w:val="20"/>
+                <w:szCs w:val="20"/>
+              </w:rPr>
+              <w:t>el porqué</w:t>
+            </w:r>
+            <w:proofErr w:type="spellEnd"/>
+            <w:r>
+              <w:rPr>
+                <w:sz w:val="20"/>
+                <w:szCs w:val="20"/>
+              </w:rPr>
+              <w:t xml:space="preserve"> se</w:t>
+            </w:r>
+            <w:r>
+              <w:rPr>
+                <w:sz w:val="20"/>
+                <w:szCs w:val="20"/>
+              </w:rPr>
+              <w:t xml:space="preserve"> </w:t>
+            </w:r>
+            <w:proofErr w:type="spellStart"/>
+            <w:r>
+              <w:rPr>
+                <w:sz w:val="20"/>
+                <w:szCs w:val="20"/>
+              </w:rPr>
+              <w:t>realizo</w:t>
+            </w:r>
+            <w:proofErr w:type="spellEnd"/>
+            <w:r>
+              <w:rPr>
+                <w:sz w:val="20"/>
+                <w:szCs w:val="20"/>
+              </w:rPr>
+              <w:t xml:space="preserve"> el cambio en el comentario de la cabecera del programa</w:t>
             </w:r>
           </w:p>
         </w:tc>
@@ -4027,7 +4287,16 @@
                 <w:sz w:val="20"/>
                 <w:szCs w:val="20"/>
               </w:rPr>
-              <w:t xml:space="preserve">El sistema verifica si existe información en en el comentario la línea de código del programa </w:t>
+              <w:t xml:space="preserve">El sistema verifica si existe información en </w:t>
+            </w:r>
+            <w:bookmarkStart w:id="0" w:name="_GoBack"/>
+            <w:bookmarkEnd w:id="0"/>
+            <w:r>
+              <w:rPr>
+                <w:sz w:val="20"/>
+                <w:szCs w:val="20"/>
+              </w:rPr>
+              <w:t xml:space="preserve">el comentario la línea de código del programa </w:t>
             </w:r>
           </w:p>
         </w:tc>
@@ -4415,8 +4684,17 @@
                 <w:sz w:val="20"/>
                 <w:szCs w:val="20"/>
               </w:rPr>
-              <w:t>en las lineas</w:t>
-            </w:r>
+              <w:t xml:space="preserve">en las </w:t>
+            </w:r>
+            <w:proofErr w:type="spellStart"/>
+            <w:r>
+              <w:rPr>
+                <w:sz w:val="20"/>
+                <w:szCs w:val="20"/>
+              </w:rPr>
+              <w:t>lineas</w:t>
+            </w:r>
+            <w:proofErr w:type="spellEnd"/>
             <w:r>
               <w:rPr>
                 <w:sz w:val="20"/>
@@ -4658,6 +4936,13 @@
                 <w:sz w:val="20"/>
                 <w:szCs w:val="20"/>
               </w:rPr>
+              <w:t>3</w:t>
+            </w:r>
+            <w:r>
+              <w:rPr>
+                <w:sz w:val="20"/>
+                <w:szCs w:val="20"/>
+              </w:rPr>
               <w:t>4</w:t>
             </w:r>
           </w:p>
@@ -4731,6 +5016,7 @@
                 <w:szCs w:val="20"/>
               </w:rPr>
             </w:pPr>
+            <w:proofErr w:type="spellStart"/>
             <w:r>
               <w:rPr>
                 <w:b/>
@@ -4739,6 +5025,7 @@
               </w:rPr>
               <w:t>Exception</w:t>
             </w:r>
+            <w:proofErr w:type="spellEnd"/>
           </w:p>
         </w:tc>
         <w:tc>

</xml_diff>

<commit_message>
Se agrega paso de notificación al CPF8
</commit_message>
<xml_diff>
--- a/Conceptos Avanzados Ingenieria Software/TSP/Ciclo I/SRS/EF-8 Producir un nuevo archivo de recursos.docx
+++ b/Conceptos Avanzados Ingenieria Software/TSP/Ciclo I/SRS/EF-8 Producir un nuevo archivo de recursos.docx
@@ -30,7 +30,6 @@
                 <w:szCs w:val="20"/>
               </w:rPr>
             </w:pPr>
-            <w:proofErr w:type="spellStart"/>
             <w:r>
               <w:rPr>
                 <w:b/>
@@ -39,7 +38,6 @@
               </w:rPr>
               <w:t>Student</w:t>
             </w:r>
-            <w:proofErr w:type="spellEnd"/>
           </w:p>
         </w:tc>
         <w:tc>
@@ -56,31 +54,13 @@
                 <w:szCs w:val="20"/>
               </w:rPr>
             </w:pPr>
-            <w:proofErr w:type="spellStart"/>
-            <w:r>
-              <w:rPr>
-                <w:sz w:val="20"/>
-                <w:szCs w:val="20"/>
-              </w:rPr>
-              <w:t>Gaudi</w:t>
-            </w:r>
-            <w:proofErr w:type="spellEnd"/>
-            <w:r>
-              <w:rPr>
-                <w:sz w:val="20"/>
-                <w:szCs w:val="20"/>
-              </w:rPr>
-              <w:t xml:space="preserve"> </w:t>
-            </w:r>
-            <w:proofErr w:type="spellStart"/>
-            <w:r>
-              <w:rPr>
-                <w:sz w:val="20"/>
-                <w:szCs w:val="20"/>
-              </w:rPr>
-              <w:t>Solutions</w:t>
-            </w:r>
-            <w:proofErr w:type="spellEnd"/>
+            <w:r>
+              <w:rPr>
+                <w:sz w:val="20"/>
+                <w:szCs w:val="20"/>
+              </w:rPr>
+              <w:t>Gaudi Solutions</w:t>
+            </w:r>
           </w:p>
         </w:tc>
         <w:tc>
@@ -145,7 +125,6 @@
                 <w:szCs w:val="20"/>
               </w:rPr>
             </w:pPr>
-            <w:proofErr w:type="spellStart"/>
             <w:r>
               <w:rPr>
                 <w:b/>
@@ -154,7 +133,6 @@
               </w:rPr>
               <w:t>Program</w:t>
             </w:r>
-            <w:proofErr w:type="spellEnd"/>
           </w:p>
         </w:tc>
         <w:tc>
@@ -172,31 +150,13 @@
                 <w:szCs w:val="20"/>
               </w:rPr>
             </w:pPr>
-            <w:proofErr w:type="spellStart"/>
-            <w:r>
-              <w:rPr>
-                <w:sz w:val="20"/>
-                <w:szCs w:val="20"/>
-              </w:rPr>
-              <w:t>Change</w:t>
-            </w:r>
-            <w:proofErr w:type="spellEnd"/>
-            <w:r>
-              <w:rPr>
-                <w:sz w:val="20"/>
-                <w:szCs w:val="20"/>
-              </w:rPr>
-              <w:t xml:space="preserve"> </w:t>
-            </w:r>
-            <w:proofErr w:type="spellStart"/>
-            <w:r>
-              <w:rPr>
-                <w:sz w:val="20"/>
-                <w:szCs w:val="20"/>
-              </w:rPr>
-              <w:t>Counter</w:t>
-            </w:r>
-            <w:proofErr w:type="spellEnd"/>
+            <w:r>
+              <w:rPr>
+                <w:sz w:val="20"/>
+                <w:szCs w:val="20"/>
+              </w:rPr>
+              <w:t>Change Counter</w:t>
+            </w:r>
           </w:p>
         </w:tc>
         <w:tc>
@@ -211,23 +171,13 @@
                 <w:szCs w:val="20"/>
               </w:rPr>
             </w:pPr>
-            <w:proofErr w:type="spellStart"/>
             <w:r>
               <w:rPr>
                 <w:b/>
                 <w:sz w:val="20"/>
                 <w:szCs w:val="20"/>
               </w:rPr>
-              <w:t>Program</w:t>
-            </w:r>
-            <w:proofErr w:type="spellEnd"/>
-            <w:r>
-              <w:rPr>
-                <w:b/>
-                <w:sz w:val="20"/>
-                <w:szCs w:val="20"/>
-              </w:rPr>
-              <w:t xml:space="preserve"> #</w:t>
+              <w:t>Program #</w:t>
             </w:r>
           </w:p>
         </w:tc>
@@ -318,7 +268,6 @@
                 <w:szCs w:val="20"/>
               </w:rPr>
             </w:pPr>
-            <w:proofErr w:type="spellStart"/>
             <w:r>
               <w:rPr>
                 <w:b/>
@@ -327,7 +276,6 @@
               </w:rPr>
               <w:t>Language</w:t>
             </w:r>
-            <w:proofErr w:type="spellEnd"/>
           </w:p>
         </w:tc>
         <w:tc>
@@ -398,109 +346,69 @@
                 <w:szCs w:val="20"/>
               </w:rPr>
             </w:pPr>
-            <w:proofErr w:type="spellStart"/>
             <w:r>
               <w:rPr>
                 <w:b/>
                 <w:sz w:val="20"/>
                 <w:szCs w:val="20"/>
               </w:rPr>
-              <w:t>Scenario</w:t>
-            </w:r>
-            <w:proofErr w:type="spellEnd"/>
-            <w:r>
+              <w:t>Scenario Number</w:t>
+            </w:r>
+          </w:p>
+        </w:tc>
+        <w:tc>
+          <w:tcPr>
+            <w:tcW w:w="720" w:type="dxa"/>
+            <w:tcBorders>
+              <w:top w:val="single" w:sz="6" w:space="0" w:color="auto"/>
+              <w:left w:val="single" w:sz="6" w:space="0" w:color="auto"/>
+              <w:bottom w:val="single" w:sz="6" w:space="0" w:color="auto"/>
+              <w:right w:val="single" w:sz="6" w:space="0" w:color="auto"/>
+            </w:tcBorders>
+          </w:tcPr>
+          <w:p>
+            <w:pPr>
+              <w:jc w:val="center"/>
+              <w:rPr>
+                <w:sz w:val="20"/>
+                <w:szCs w:val="20"/>
+              </w:rPr>
+            </w:pPr>
+            <w:r>
+              <w:rPr>
+                <w:sz w:val="20"/>
+                <w:szCs w:val="20"/>
+              </w:rPr>
+              <w:t>8</w:t>
+            </w:r>
+          </w:p>
+        </w:tc>
+        <w:tc>
+          <w:tcPr>
+            <w:tcW w:w="1800" w:type="dxa"/>
+            <w:tcBorders>
+              <w:top w:val="single" w:sz="6" w:space="0" w:color="auto"/>
+              <w:left w:val="single" w:sz="6" w:space="0" w:color="auto"/>
+              <w:bottom w:val="single" w:sz="6" w:space="0" w:color="auto"/>
+              <w:right w:val="single" w:sz="6" w:space="0" w:color="auto"/>
+            </w:tcBorders>
+          </w:tcPr>
+          <w:p>
+            <w:pPr>
               <w:rPr>
                 <w:b/>
                 <w:sz w:val="20"/>
                 <w:szCs w:val="20"/>
               </w:rPr>
-              <w:t xml:space="preserve"> </w:t>
-            </w:r>
-            <w:proofErr w:type="spellStart"/>
+            </w:pPr>
             <w:r>
               <w:rPr>
                 <w:b/>
                 <w:sz w:val="20"/>
                 <w:szCs w:val="20"/>
               </w:rPr>
-              <w:t>Number</w:t>
-            </w:r>
-            <w:proofErr w:type="spellEnd"/>
-          </w:p>
-        </w:tc>
-        <w:tc>
-          <w:tcPr>
-            <w:tcW w:w="720" w:type="dxa"/>
-            <w:tcBorders>
-              <w:top w:val="single" w:sz="6" w:space="0" w:color="auto"/>
-              <w:left w:val="single" w:sz="6" w:space="0" w:color="auto"/>
-              <w:bottom w:val="single" w:sz="6" w:space="0" w:color="auto"/>
-              <w:right w:val="single" w:sz="6" w:space="0" w:color="auto"/>
-            </w:tcBorders>
-          </w:tcPr>
-          <w:p>
-            <w:pPr>
-              <w:jc w:val="center"/>
-              <w:rPr>
-                <w:sz w:val="20"/>
-                <w:szCs w:val="20"/>
-              </w:rPr>
-            </w:pPr>
-            <w:r>
-              <w:rPr>
-                <w:sz w:val="20"/>
-                <w:szCs w:val="20"/>
-              </w:rPr>
-              <w:t>8</w:t>
-            </w:r>
-          </w:p>
-        </w:tc>
-        <w:tc>
-          <w:tcPr>
-            <w:tcW w:w="1800" w:type="dxa"/>
-            <w:tcBorders>
-              <w:top w:val="single" w:sz="6" w:space="0" w:color="auto"/>
-              <w:left w:val="single" w:sz="6" w:space="0" w:color="auto"/>
-              <w:bottom w:val="single" w:sz="6" w:space="0" w:color="auto"/>
-              <w:right w:val="single" w:sz="6" w:space="0" w:color="auto"/>
-            </w:tcBorders>
-          </w:tcPr>
-          <w:p>
-            <w:pPr>
-              <w:rPr>
-                <w:b/>
-                <w:sz w:val="20"/>
-                <w:szCs w:val="20"/>
-              </w:rPr>
-            </w:pPr>
-            <w:proofErr w:type="spellStart"/>
-            <w:r>
-              <w:rPr>
-                <w:b/>
-                <w:sz w:val="20"/>
-                <w:szCs w:val="20"/>
-              </w:rPr>
-              <w:t>User</w:t>
-            </w:r>
-            <w:proofErr w:type="spellEnd"/>
-            <w:r>
-              <w:rPr>
-                <w:b/>
-                <w:sz w:val="20"/>
-                <w:szCs w:val="20"/>
-              </w:rPr>
-              <w:t xml:space="preserve"> </w:t>
-            </w:r>
-            <w:proofErr w:type="spellStart"/>
-            <w:r>
-              <w:rPr>
-                <w:b/>
-                <w:sz w:val="20"/>
-                <w:szCs w:val="20"/>
-              </w:rPr>
-              <w:t>Objective</w:t>
-            </w:r>
-            <w:proofErr w:type="spellEnd"/>
+              <w:t>User Objective</w:t>
+            </w:r>
           </w:p>
         </w:tc>
         <w:tc>
@@ -556,34 +464,14 @@
                 <w:szCs w:val="20"/>
               </w:rPr>
             </w:pPr>
-            <w:proofErr w:type="spellStart"/>
             <w:r>
               <w:rPr>
                 <w:b/>
                 <w:sz w:val="20"/>
                 <w:szCs w:val="20"/>
               </w:rPr>
-              <w:t>Scenario</w:t>
-            </w:r>
-            <w:proofErr w:type="spellEnd"/>
-            <w:r>
-              <w:rPr>
-                <w:b/>
-                <w:sz w:val="20"/>
-                <w:szCs w:val="20"/>
-              </w:rPr>
-              <w:t xml:space="preserve"> </w:t>
-            </w:r>
-            <w:proofErr w:type="spellStart"/>
-            <w:r>
-              <w:rPr>
-                <w:b/>
-                <w:sz w:val="20"/>
-                <w:szCs w:val="20"/>
-              </w:rPr>
-              <w:t>Objective</w:t>
-            </w:r>
-            <w:proofErr w:type="spellEnd"/>
+              <w:t>Scenario Objective</w:t>
+            </w:r>
           </w:p>
         </w:tc>
         <w:tc>
@@ -650,7 +538,6 @@
                 <w:szCs w:val="20"/>
               </w:rPr>
             </w:pPr>
-            <w:proofErr w:type="spellStart"/>
             <w:r>
               <w:rPr>
                 <w:b/>
@@ -659,7 +546,6 @@
               </w:rPr>
               <w:t>Precondition</w:t>
             </w:r>
-            <w:proofErr w:type="spellEnd"/>
           </w:p>
         </w:tc>
         <w:tc>
@@ -718,18 +604,8 @@
                 <w:sz w:val="20"/>
                 <w:szCs w:val="20"/>
               </w:rPr>
-              <w:t xml:space="preserve">Post </w:t>
-            </w:r>
-            <w:proofErr w:type="spellStart"/>
-            <w:r>
-              <w:rPr>
-                <w:b/>
-                <w:sz w:val="20"/>
-                <w:szCs w:val="20"/>
-              </w:rPr>
-              <w:t>condition</w:t>
-            </w:r>
-            <w:proofErr w:type="spellEnd"/>
+              <w:t>Post condition</w:t>
+            </w:r>
           </w:p>
         </w:tc>
         <w:tc>
@@ -848,7 +724,6 @@
                 <w:szCs w:val="20"/>
               </w:rPr>
             </w:pPr>
-            <w:proofErr w:type="spellStart"/>
             <w:r>
               <w:rPr>
                 <w:b/>
@@ -857,7 +732,6 @@
               </w:rPr>
               <w:t>Source</w:t>
             </w:r>
-            <w:proofErr w:type="spellEnd"/>
           </w:p>
         </w:tc>
         <w:tc>
@@ -879,7 +753,6 @@
                 <w:szCs w:val="20"/>
               </w:rPr>
             </w:pPr>
-            <w:proofErr w:type="spellStart"/>
             <w:r>
               <w:rPr>
                 <w:b/>
@@ -888,7 +761,6 @@
               </w:rPr>
               <w:t>Step</w:t>
             </w:r>
-            <w:proofErr w:type="spellEnd"/>
           </w:p>
         </w:tc>
         <w:tc>
@@ -910,7 +782,6 @@
                 <w:szCs w:val="20"/>
               </w:rPr>
             </w:pPr>
-            <w:proofErr w:type="spellStart"/>
             <w:r>
               <w:rPr>
                 <w:b/>
@@ -919,7 +790,6 @@
               </w:rPr>
               <w:t>Action</w:t>
             </w:r>
-            <w:proofErr w:type="spellEnd"/>
           </w:p>
         </w:tc>
         <w:tc>
@@ -940,7 +810,6 @@
                 <w:szCs w:val="20"/>
               </w:rPr>
             </w:pPr>
-            <w:proofErr w:type="spellStart"/>
             <w:r>
               <w:rPr>
                 <w:b/>
@@ -949,7 +818,6 @@
               </w:rPr>
               <w:t>Comments</w:t>
             </w:r>
-            <w:proofErr w:type="spellEnd"/>
           </w:p>
         </w:tc>
       </w:tr>
@@ -2106,23 +1974,7 @@
                 <w:sz w:val="20"/>
                 <w:szCs w:val="20"/>
               </w:rPr>
-              <w:t xml:space="preserve">El sistema cuenta la cantidad de </w:t>
-            </w:r>
-            <w:proofErr w:type="spellStart"/>
-            <w:r>
-              <w:rPr>
-                <w:sz w:val="20"/>
-                <w:szCs w:val="20"/>
-              </w:rPr>
-              <w:t>locs</w:t>
-            </w:r>
-            <w:proofErr w:type="spellEnd"/>
-            <w:r>
-              <w:rPr>
-                <w:sz w:val="20"/>
-                <w:szCs w:val="20"/>
-              </w:rPr>
-              <w:t xml:space="preserve"> agregados por cada archivo</w:t>
+              <w:t>El sistema cuenta la cantidad de locs agregados por cada archivo</w:t>
             </w:r>
           </w:p>
         </w:tc>
@@ -2233,23 +2085,7 @@
                 <w:sz w:val="20"/>
                 <w:szCs w:val="20"/>
               </w:rPr>
-              <w:t xml:space="preserve">El sistema cuenta la cantidad de </w:t>
-            </w:r>
-            <w:proofErr w:type="spellStart"/>
-            <w:r>
-              <w:rPr>
-                <w:sz w:val="20"/>
-                <w:szCs w:val="20"/>
-              </w:rPr>
-              <w:t>locs</w:t>
-            </w:r>
-            <w:proofErr w:type="spellEnd"/>
-            <w:r>
-              <w:rPr>
-                <w:sz w:val="20"/>
-                <w:szCs w:val="20"/>
-              </w:rPr>
-              <w:t xml:space="preserve"> borrados por cada archivo</w:t>
+              <w:t>El sistema cuenta la cantidad de locs borrados por cada archivo</w:t>
             </w:r>
           </w:p>
         </w:tc>
@@ -2360,33 +2196,8 @@
                 <w:sz w:val="20"/>
                 <w:szCs w:val="20"/>
               </w:rPr>
-              <w:t xml:space="preserve">El sistema cuenta la cantidad de </w:t>
-            </w:r>
-            <w:proofErr w:type="spellStart"/>
-            <w:r>
-              <w:rPr>
-                <w:sz w:val="20"/>
-                <w:szCs w:val="20"/>
-              </w:rPr>
-              <w:t>locs</w:t>
-            </w:r>
-            <w:proofErr w:type="spellEnd"/>
-            <w:r>
-              <w:rPr>
-                <w:sz w:val="20"/>
-                <w:szCs w:val="20"/>
-              </w:rPr>
-              <w:t xml:space="preserve"> del </w:t>
-            </w:r>
-            <w:proofErr w:type="spellStart"/>
-            <w:r>
-              <w:rPr>
-                <w:sz w:val="20"/>
-                <w:szCs w:val="20"/>
-              </w:rPr>
-              <w:t>achivo</w:t>
-            </w:r>
-            <w:proofErr w:type="spellEnd"/>
+              <w:t>El sistema cuenta la cantidad de locs del achivo</w:t>
+            </w:r>
           </w:p>
         </w:tc>
         <w:tc>
@@ -2510,23 +2321,7 @@
                 <w:sz w:val="20"/>
                 <w:szCs w:val="20"/>
               </w:rPr>
-              <w:t xml:space="preserve"> la cantidad de </w:t>
-            </w:r>
-            <w:proofErr w:type="spellStart"/>
-            <w:r>
-              <w:rPr>
-                <w:sz w:val="20"/>
-                <w:szCs w:val="20"/>
-              </w:rPr>
-              <w:t>locs</w:t>
-            </w:r>
-            <w:proofErr w:type="spellEnd"/>
-            <w:r>
-              <w:rPr>
-                <w:sz w:val="20"/>
-                <w:szCs w:val="20"/>
-              </w:rPr>
-              <w:t xml:space="preserve"> agregados, borrados y totales del programa.</w:t>
+              <w:t xml:space="preserve"> la cantidad de locs agregados, borrados y totales del programa.</w:t>
             </w:r>
           </w:p>
         </w:tc>
@@ -2877,23 +2672,7 @@
                 <w:sz w:val="20"/>
                 <w:szCs w:val="20"/>
               </w:rPr>
-              <w:t xml:space="preserve">El sistema agrega etiqueta de la línea borrada con el </w:t>
-            </w:r>
-            <w:proofErr w:type="spellStart"/>
-            <w:r>
-              <w:rPr>
-                <w:sz w:val="20"/>
-                <w:szCs w:val="20"/>
-              </w:rPr>
-              <w:t>núme</w:t>
-            </w:r>
-            <w:proofErr w:type="spellEnd"/>
-            <w:r>
-              <w:rPr>
-                <w:sz w:val="20"/>
-                <w:szCs w:val="20"/>
-              </w:rPr>
-              <w:t xml:space="preserve"> ro de cambio generado por el sistema</w:t>
+              <w:t>El sistema agrega etiqueta de la línea borrada con el núme ro de cambio generado por el sistema</w:t>
             </w:r>
           </w:p>
         </w:tc>
@@ -3013,23 +2792,7 @@
                 <w:sz w:val="20"/>
                 <w:szCs w:val="20"/>
               </w:rPr>
-              <w:t xml:space="preserve">el </w:t>
-            </w:r>
-            <w:proofErr w:type="spellStart"/>
-            <w:r>
-              <w:rPr>
-                <w:sz w:val="20"/>
-                <w:szCs w:val="20"/>
-              </w:rPr>
-              <w:t>numero</w:t>
-            </w:r>
-            <w:proofErr w:type="spellEnd"/>
-            <w:r>
-              <w:rPr>
-                <w:sz w:val="20"/>
-                <w:szCs w:val="20"/>
-              </w:rPr>
-              <w:t xml:space="preserve"> del cambio </w:t>
+              <w:t xml:space="preserve">el numero del cambio </w:t>
             </w:r>
             <w:r>
               <w:rPr>
@@ -3370,44 +3133,19 @@
               </w:rPr>
               <w:t xml:space="preserve">El sistema adiciona </w:t>
             </w:r>
-            <w:proofErr w:type="spellStart"/>
-            <w:r>
-              <w:rPr>
-                <w:sz w:val="20"/>
-                <w:szCs w:val="20"/>
-              </w:rPr>
-              <w:t>el porqué</w:t>
-            </w:r>
-            <w:proofErr w:type="spellEnd"/>
-            <w:r>
-              <w:rPr>
-                <w:sz w:val="20"/>
-                <w:szCs w:val="20"/>
-              </w:rPr>
-              <w:t xml:space="preserve"> se</w:t>
-            </w:r>
-            <w:r>
-              <w:rPr>
-                <w:sz w:val="20"/>
-                <w:szCs w:val="20"/>
-              </w:rPr>
-              <w:t xml:space="preserve"> </w:t>
-            </w:r>
-            <w:proofErr w:type="spellStart"/>
-            <w:r>
-              <w:rPr>
-                <w:sz w:val="20"/>
-                <w:szCs w:val="20"/>
-              </w:rPr>
-              <w:t>realizo</w:t>
-            </w:r>
-            <w:proofErr w:type="spellEnd"/>
-            <w:r>
-              <w:rPr>
-                <w:sz w:val="20"/>
-                <w:szCs w:val="20"/>
-              </w:rPr>
-              <w:t xml:space="preserve"> el cambio en el comentario de la cabecera del programa</w:t>
+            <w:r>
+              <w:rPr>
+                <w:sz w:val="20"/>
+                <w:szCs w:val="20"/>
+              </w:rPr>
+              <w:t>el porqué se</w:t>
+            </w:r>
+            <w:r>
+              <w:rPr>
+                <w:sz w:val="20"/>
+                <w:szCs w:val="20"/>
+              </w:rPr>
+              <w:t xml:space="preserve"> realizo el cambio en el comentario de la cabecera del programa</w:t>
             </w:r>
           </w:p>
         </w:tc>
@@ -4287,16 +4025,7 @@
                 <w:sz w:val="20"/>
                 <w:szCs w:val="20"/>
               </w:rPr>
-              <w:t xml:space="preserve">El sistema verifica si existe información en </w:t>
-            </w:r>
-            <w:bookmarkStart w:id="0" w:name="_GoBack"/>
-            <w:bookmarkEnd w:id="0"/>
-            <w:r>
-              <w:rPr>
-                <w:sz w:val="20"/>
-                <w:szCs w:val="20"/>
-              </w:rPr>
-              <w:t xml:space="preserve">el comentario la línea de código del programa </w:t>
+              <w:t xml:space="preserve">El sistema verifica si existe información en el comentario la línea de código del programa </w:t>
             </w:r>
           </w:p>
         </w:tc>
@@ -4684,17 +4413,8 @@
                 <w:sz w:val="20"/>
                 <w:szCs w:val="20"/>
               </w:rPr>
-              <w:t xml:space="preserve">en las </w:t>
-            </w:r>
-            <w:proofErr w:type="spellStart"/>
-            <w:r>
-              <w:rPr>
-                <w:sz w:val="20"/>
-                <w:szCs w:val="20"/>
-              </w:rPr>
-              <w:t>lineas</w:t>
-            </w:r>
-            <w:proofErr w:type="spellEnd"/>
+              <w:t>en las lineas</w:t>
+            </w:r>
             <w:r>
               <w:rPr>
                 <w:sz w:val="20"/>
@@ -5000,6 +4720,111 @@
         </w:trPr>
         <w:tc>
           <w:tcPr>
+            <w:tcW w:w="2088" w:type="dxa"/>
+            <w:tcBorders>
+              <w:top w:val="single" w:sz="6" w:space="0" w:color="auto"/>
+              <w:left w:val="single" w:sz="6" w:space="0" w:color="auto"/>
+              <w:bottom w:val="single" w:sz="6" w:space="0" w:color="auto"/>
+            </w:tcBorders>
+          </w:tcPr>
+          <w:p>
+            <w:pPr>
+              <w:rPr>
+                <w:sz w:val="20"/>
+                <w:szCs w:val="20"/>
+              </w:rPr>
+            </w:pPr>
+            <w:r>
+              <w:rPr>
+                <w:sz w:val="20"/>
+                <w:szCs w:val="20"/>
+              </w:rPr>
+              <w:t>Sistema</w:t>
+            </w:r>
+          </w:p>
+        </w:tc>
+        <w:tc>
+          <w:tcPr>
+            <w:tcW w:w="720" w:type="dxa"/>
+            <w:tcBorders>
+              <w:top w:val="single" w:sz="6" w:space="0" w:color="auto"/>
+              <w:left w:val="single" w:sz="6" w:space="0" w:color="auto"/>
+              <w:bottom w:val="single" w:sz="6" w:space="0" w:color="auto"/>
+              <w:right w:val="single" w:sz="6" w:space="0" w:color="auto"/>
+            </w:tcBorders>
+          </w:tcPr>
+          <w:p>
+            <w:pPr>
+              <w:jc w:val="center"/>
+              <w:rPr>
+                <w:sz w:val="20"/>
+                <w:szCs w:val="20"/>
+              </w:rPr>
+            </w:pPr>
+            <w:r>
+              <w:rPr>
+                <w:sz w:val="20"/>
+                <w:szCs w:val="20"/>
+              </w:rPr>
+              <w:t>35</w:t>
+            </w:r>
+          </w:p>
+        </w:tc>
+        <w:tc>
+          <w:tcPr>
+            <w:tcW w:w="3060" w:type="dxa"/>
+            <w:gridSpan w:val="2"/>
+            <w:tcBorders>
+              <w:top w:val="single" w:sz="6" w:space="0" w:color="auto"/>
+              <w:left w:val="single" w:sz="6" w:space="0" w:color="auto"/>
+              <w:bottom w:val="single" w:sz="6" w:space="0" w:color="auto"/>
+              <w:right w:val="single" w:sz="6" w:space="0" w:color="auto"/>
+            </w:tcBorders>
+          </w:tcPr>
+          <w:p>
+            <w:pPr>
+              <w:rPr>
+                <w:sz w:val="20"/>
+                <w:szCs w:val="20"/>
+              </w:rPr>
+            </w:pPr>
+            <w:r>
+              <w:rPr>
+                <w:sz w:val="20"/>
+                <w:szCs w:val="20"/>
+              </w:rPr>
+              <w:t>El sistema notifica al usuario sobre la creación del archivo y le indica la ruta para que pueda consultarlo.</w:t>
+            </w:r>
+            <w:bookmarkStart w:id="0" w:name="_GoBack"/>
+            <w:bookmarkEnd w:id="0"/>
+          </w:p>
+        </w:tc>
+        <w:tc>
+          <w:tcPr>
+            <w:tcW w:w="3060" w:type="dxa"/>
+            <w:tcBorders>
+              <w:top w:val="single" w:sz="6" w:space="0" w:color="auto"/>
+              <w:left w:val="single" w:sz="6" w:space="0" w:color="auto"/>
+              <w:bottom w:val="single" w:sz="6" w:space="0" w:color="auto"/>
+              <w:right w:val="single" w:sz="6" w:space="0" w:color="auto"/>
+            </w:tcBorders>
+          </w:tcPr>
+          <w:p>
+            <w:pPr>
+              <w:rPr>
+                <w:sz w:val="20"/>
+                <w:szCs w:val="20"/>
+              </w:rPr>
+            </w:pPr>
+          </w:p>
+        </w:tc>
+      </w:tr>
+      <w:tr>
+        <w:trPr>
+          <w:cantSplit/>
+        </w:trPr>
+        <w:tc>
+          <w:tcPr>
             <w:tcW w:w="2808" w:type="dxa"/>
             <w:gridSpan w:val="2"/>
             <w:tcBorders>
@@ -5016,7 +4841,6 @@
                 <w:szCs w:val="20"/>
               </w:rPr>
             </w:pPr>
-            <w:proofErr w:type="spellStart"/>
             <w:r>
               <w:rPr>
                 <w:b/>
@@ -5025,7 +4849,6 @@
               </w:rPr>
               <w:t>Exception</w:t>
             </w:r>
-            <w:proofErr w:type="spellEnd"/>
           </w:p>
         </w:tc>
         <w:tc>

</xml_diff>